<commit_message>
Updating Order Value Distribution SQL Query + Analysis
</commit_message>
<xml_diff>
--- a/5) Order Value Distribution/Written Analysis.docx
+++ b/5) Order Value Distribution/Written Analysis.docx
@@ -161,7 +161,7 @@
         <w:t>R$</w:t>
       </w:r>
       <w:r>
-        <w:t>159.83</w:t>
+        <w:t>157.35</w:t>
       </w:r>
     </w:p>
     <w:p>
@@ -179,7 +179,7 @@
         <w:t>R$</w:t>
       </w:r>
       <w:r>
-        <w:t>105.28</w:t>
+        <w:t>103.55</w:t>
       </w:r>
     </w:p>
     <w:p>
@@ -192,14 +192,11 @@
         <w:spacing w:after="0"/>
       </w:pPr>
       <w:r>
-        <w:rPr>
-          <w:noProof/>
-        </w:rPr>
         <w:drawing>
-          <wp:inline distT="0" distB="0" distL="0" distR="0" wp14:anchorId="13C14EA1" wp14:editId="358E8E55">
-            <wp:extent cx="5731510" cy="2800350"/>
-            <wp:effectExtent l="0" t="0" r="2540" b="0"/>
-            <wp:docPr id="1550041554" name="Picture 1" descr="A graph of a graph&#10;&#10;Description automatically generated with medium confidence"/>
+          <wp:inline distT="0" distB="0" distL="0" distR="0" wp14:anchorId="7CEDC5B6" wp14:editId="0CAC4165">
+            <wp:extent cx="5731510" cy="2759710"/>
+            <wp:effectExtent l="0" t="0" r="2540" b="2540"/>
+            <wp:docPr id="1844633777" name="Picture 1" descr="A graph of a bar chart&#10;&#10;Description automatically generated with medium confidence"/>
             <wp:cNvGraphicFramePr>
               <a:graphicFrameLocks xmlns:a="http://schemas.openxmlformats.org/drawingml/2006/main" noChangeAspect="1"/>
             </wp:cNvGraphicFramePr>
@@ -207,7 +204,7 @@
               <a:graphicData uri="http://schemas.openxmlformats.org/drawingml/2006/picture">
                 <pic:pic xmlns:pic="http://schemas.openxmlformats.org/drawingml/2006/picture">
                   <pic:nvPicPr>
-                    <pic:cNvPr id="1550041554" name="Picture 1" descr="A graph of a graph&#10;&#10;Description automatically generated with medium confidence"/>
+                    <pic:cNvPr id="1844633777" name="Picture 1" descr="A graph of a bar chart&#10;&#10;Description automatically generated with medium confidence"/>
                     <pic:cNvPicPr/>
                   </pic:nvPicPr>
                   <pic:blipFill>
@@ -219,7 +216,7 @@
                   <pic:spPr>
                     <a:xfrm>
                       <a:off x="0" y="0"/>
-                      <a:ext cx="5731510" cy="2800350"/>
+                      <a:ext cx="5731510" cy="2759710"/>
                     </a:xfrm>
                     <a:prstGeom prst="rect">
                       <a:avLst/>
@@ -303,7 +300,13 @@
         <w:spacing w:after="0"/>
       </w:pPr>
       <w:r>
-        <w:t>The median order value (R$105.28) provides a more accurate representation of “typical” customer spend than the mean and should therefore be the primary metric used when designing pricing structures, bundles, and promotional thresholds.</w:t>
+        <w:t>The median order value (R$</w:t>
+      </w:r>
+      <w:r>
+        <w:t>103.55</w:t>
+      </w:r>
+      <w:r>
+        <w:t>) provides a more accurate representation of “typical” customer spend than the mean and should therefore be the primary metric used when designing pricing structures, bundles, and promotional thresholds.</w:t>
       </w:r>
     </w:p>
     <w:p>
@@ -3612,6 +3615,7 @@
   <w:style w:type="character" w:default="1" w:styleId="DefaultParagraphFont">
     <w:name w:val="Default Paragraph Font"/>
     <w:uiPriority w:val="1"/>
+    <w:semiHidden/>
     <w:unhideWhenUsed/>
   </w:style>
   <w:style w:type="table" w:default="1" w:styleId="TableNormal">

</xml_diff>